<commit_message>
save as word feature complete
</commit_message>
<xml_diff>
--- a/Letter App/Templates/Oferta ferma de angajare  XU JUNXIAO.docx
+++ b/Letter App/Templates/Oferta ferma de angajare  XU JUNXIAO.docx
@@ -52,9 +52,12 @@
                 <w:szCs w:val="24"/>
                 <w:lang w:val="en-GB"/>
               </w:rPr>
-              <w:t>{</w:t>
-            </w:r>
-            <w:r>
+              <w:t>{6}</w:t>
+            </w:r>
+          </w:p>
+          <w:p>
+            <w:pPr>
+              <w:pStyle w:val="Header"/>
               <w:rPr>
                 <w:rFonts w:ascii="Times New Roman" w:hAnsi="Times New Roman"/>
                 <w:b/>
@@ -63,8 +66,7 @@
                 <w:szCs w:val="24"/>
                 <w:lang w:val="en-GB"/>
               </w:rPr>
-              <w:t>6</w:t>
-            </w:r>
+            </w:pPr>
             <w:r>
               <w:rPr>
                 <w:rFonts w:ascii="Times New Roman" w:hAnsi="Times New Roman"/>
@@ -74,7 +76,18 @@
                 <w:szCs w:val="24"/>
                 <w:lang w:val="en-GB"/>
               </w:rPr>
-              <w:t>}</w:t>
+              <w:t xml:space="preserve">Nr. ONRC: </w:t>
+            </w:r>
+            <w:r>
+              <w:rPr>
+                <w:rFonts w:ascii="Times New Roman" w:hAnsi="Times New Roman"/>
+                <w:b/>
+                <w:bCs/>
+                <w:sz w:val="24"/>
+                <w:szCs w:val="24"/>
+                <w:lang w:val="en-GB"/>
+              </w:rPr>
+              <w:t>{7}</w:t>
             </w:r>
           </w:p>
           <w:p>
@@ -98,7 +111,7 @@
                 <w:szCs w:val="24"/>
                 <w:lang w:val="en-GB"/>
               </w:rPr>
-              <w:t xml:space="preserve">Nr. ONRC: </w:t>
+              <w:t xml:space="preserve">CUI: </w:t>
             </w:r>
             <w:r>
               <w:rPr>
@@ -109,8 +122,20 @@
                 <w:szCs w:val="24"/>
                 <w:lang w:val="en-GB"/>
               </w:rPr>
-              <w:t>{</w:t>
-            </w:r>
+              <w:t>{8}</w:t>
+            </w:r>
+          </w:p>
+          <w:p>
+            <w:pPr>
+              <w:rPr>
+                <w:rFonts w:ascii="Times New Roman" w:hAnsi="Times New Roman" w:cs="Times New Roman"/>
+                <w:b/>
+                <w:sz w:val="24"/>
+                <w:szCs w:val="24"/>
+                <w:lang w:val="ro-RO"/>
+              </w:rPr>
+            </w:pPr>
+            <w:proofErr w:type="spellStart"/>
             <w:r>
               <w:rPr>
                 <w:rFonts w:ascii="Times New Roman" w:hAnsi="Times New Roman"/>
@@ -120,8 +145,9 @@
                 <w:szCs w:val="24"/>
                 <w:lang w:val="en-GB"/>
               </w:rPr>
-              <w:t>7</w:t>
-            </w:r>
+              <w:t>Adresa</w:t>
+            </w:r>
+            <w:proofErr w:type="spellEnd"/>
             <w:r>
               <w:rPr>
                 <w:rFonts w:ascii="Times New Roman" w:hAnsi="Times New Roman"/>
@@ -131,12 +157,9 @@
                 <w:szCs w:val="24"/>
                 <w:lang w:val="en-GB"/>
               </w:rPr>
-              <w:t>}</w:t>
-            </w:r>
-          </w:p>
-          <w:p>
-            <w:pPr>
-              <w:pStyle w:val="Header"/>
+              <w:t xml:space="preserve">: </w:t>
+            </w:r>
+            <w:r>
               <w:rPr>
                 <w:rFonts w:ascii="Times New Roman" w:hAnsi="Times New Roman"/>
                 <w:b/>
@@ -145,118 +168,7 @@
                 <w:szCs w:val="24"/>
                 <w:lang w:val="en-GB"/>
               </w:rPr>
-            </w:pPr>
-            <w:r>
-              <w:rPr>
-                <w:rFonts w:ascii="Times New Roman" w:hAnsi="Times New Roman"/>
-                <w:b/>
-                <w:bCs/>
-                <w:sz w:val="24"/>
-                <w:szCs w:val="24"/>
-                <w:lang w:val="en-GB"/>
-              </w:rPr>
-              <w:t xml:space="preserve">CUI: </w:t>
-            </w:r>
-            <w:r>
-              <w:rPr>
-                <w:rFonts w:ascii="Times New Roman" w:hAnsi="Times New Roman"/>
-                <w:b/>
-                <w:bCs/>
-                <w:sz w:val="24"/>
-                <w:szCs w:val="24"/>
-                <w:lang w:val="en-GB"/>
-              </w:rPr>
-              <w:t>{</w:t>
-            </w:r>
-            <w:r>
-              <w:rPr>
-                <w:rFonts w:ascii="Times New Roman" w:hAnsi="Times New Roman"/>
-                <w:b/>
-                <w:bCs/>
-                <w:sz w:val="24"/>
-                <w:szCs w:val="24"/>
-                <w:lang w:val="en-GB"/>
-              </w:rPr>
-              <w:t>8</w:t>
-            </w:r>
-            <w:r>
-              <w:rPr>
-                <w:rFonts w:ascii="Times New Roman" w:hAnsi="Times New Roman"/>
-                <w:b/>
-                <w:bCs/>
-                <w:sz w:val="24"/>
-                <w:szCs w:val="24"/>
-                <w:lang w:val="en-GB"/>
-              </w:rPr>
-              <w:t>}</w:t>
-            </w:r>
-          </w:p>
-          <w:p>
-            <w:pPr>
-              <w:rPr>
-                <w:rFonts w:ascii="Times New Roman" w:hAnsi="Times New Roman" w:cs="Times New Roman"/>
-                <w:b/>
-                <w:sz w:val="24"/>
-                <w:szCs w:val="24"/>
-                <w:lang w:val="ro-RO"/>
-              </w:rPr>
-            </w:pPr>
-            <w:proofErr w:type="spellStart"/>
-            <w:r>
-              <w:rPr>
-                <w:rFonts w:ascii="Times New Roman" w:hAnsi="Times New Roman"/>
-                <w:b/>
-                <w:bCs/>
-                <w:sz w:val="24"/>
-                <w:szCs w:val="24"/>
-                <w:lang w:val="en-GB"/>
-              </w:rPr>
-              <w:t>Adresa</w:t>
-            </w:r>
-            <w:proofErr w:type="spellEnd"/>
-            <w:r>
-              <w:rPr>
-                <w:rFonts w:ascii="Times New Roman" w:hAnsi="Times New Roman"/>
-                <w:b/>
-                <w:bCs/>
-                <w:sz w:val="24"/>
-                <w:szCs w:val="24"/>
-                <w:lang w:val="en-GB"/>
-              </w:rPr>
-              <w:t xml:space="preserve">: </w:t>
-            </w:r>
-            <w:r>
-              <w:rPr>
-                <w:rFonts w:ascii="Times New Roman" w:hAnsi="Times New Roman"/>
-                <w:b/>
-                <w:bCs/>
-                <w:sz w:val="24"/>
-                <w:szCs w:val="24"/>
-                <w:lang w:val="en-GB"/>
-              </w:rPr>
-              <w:t>{</w:t>
-            </w:r>
-            <w:r>
-              <w:rPr>
-                <w:rFonts w:ascii="Times New Roman" w:hAnsi="Times New Roman"/>
-                <w:b/>
-                <w:bCs/>
-                <w:sz w:val="24"/>
-                <w:szCs w:val="24"/>
-                <w:lang w:val="en-GB"/>
-              </w:rPr>
-              <w:t>9</w:t>
-            </w:r>
-            <w:r>
-              <w:rPr>
-                <w:rFonts w:ascii="Times New Roman" w:hAnsi="Times New Roman"/>
-                <w:b/>
-                <w:bCs/>
-                <w:sz w:val="24"/>
-                <w:szCs w:val="24"/>
-                <w:lang w:val="en-GB"/>
-              </w:rPr>
-              <w:t>}</w:t>
+              <w:t>{9}</w:t>
             </w:r>
           </w:p>
         </w:tc>
@@ -285,9 +197,12 @@
                 <w:szCs w:val="24"/>
                 <w:lang w:val="en-GB"/>
               </w:rPr>
-              <w:t>{</w:t>
-            </w:r>
-            <w:r>
+              <w:t>{6}</w:t>
+            </w:r>
+          </w:p>
+          <w:p>
+            <w:pPr>
+              <w:pStyle w:val="Header"/>
               <w:rPr>
                 <w:rFonts w:ascii="Times New Roman" w:hAnsi="Times New Roman"/>
                 <w:b/>
@@ -296,8 +211,7 @@
                 <w:szCs w:val="24"/>
                 <w:lang w:val="en-GB"/>
               </w:rPr>
-              <w:t>6</w:t>
-            </w:r>
+            </w:pPr>
             <w:r>
               <w:rPr>
                 <w:rFonts w:ascii="Times New Roman" w:hAnsi="Times New Roman"/>
@@ -307,7 +221,18 @@
                 <w:szCs w:val="24"/>
                 <w:lang w:val="en-GB"/>
               </w:rPr>
-              <w:t>}</w:t>
+              <w:t xml:space="preserve">Nr. ONRC: </w:t>
+            </w:r>
+            <w:r>
+              <w:rPr>
+                <w:rFonts w:ascii="Times New Roman" w:hAnsi="Times New Roman"/>
+                <w:b/>
+                <w:bCs/>
+                <w:sz w:val="24"/>
+                <w:szCs w:val="24"/>
+                <w:lang w:val="en-GB"/>
+              </w:rPr>
+              <w:t>{7}</w:t>
             </w:r>
           </w:p>
           <w:p>
@@ -331,7 +256,7 @@
                 <w:szCs w:val="24"/>
                 <w:lang w:val="en-GB"/>
               </w:rPr>
-              <w:t xml:space="preserve">Nr. ONRC: </w:t>
+              <w:t xml:space="preserve">CUI: </w:t>
             </w:r>
             <w:r>
               <w:rPr>
@@ -342,8 +267,19 @@
                 <w:szCs w:val="24"/>
                 <w:lang w:val="en-GB"/>
               </w:rPr>
-              <w:t>{</w:t>
-            </w:r>
+              <w:t>{8}</w:t>
+            </w:r>
+          </w:p>
+          <w:p>
+            <w:pPr>
+              <w:rPr>
+                <w:rFonts w:ascii="Times New Roman" w:hAnsi="Times New Roman" w:cs="Times New Roman"/>
+                <w:b/>
+                <w:sz w:val="24"/>
+                <w:szCs w:val="24"/>
+                <w:lang w:val="ro-RO"/>
+              </w:rPr>
+            </w:pPr>
             <w:r>
               <w:rPr>
                 <w:rFonts w:ascii="Times New Roman" w:hAnsi="Times New Roman"/>
@@ -353,7 +289,7 @@
                 <w:szCs w:val="24"/>
                 <w:lang w:val="en-GB"/>
               </w:rPr>
-              <w:t>7</w:t>
+              <w:t>Ad</w:t>
             </w:r>
             <w:r>
               <w:rPr>
@@ -364,12 +300,9 @@
                 <w:szCs w:val="24"/>
                 <w:lang w:val="en-GB"/>
               </w:rPr>
-              <w:t>}</w:t>
-            </w:r>
-          </w:p>
-          <w:p>
-            <w:pPr>
-              <w:pStyle w:val="Header"/>
+              <w:t>d</w:t>
+            </w:r>
+            <w:r>
               <w:rPr>
                 <w:rFonts w:ascii="Times New Roman" w:hAnsi="Times New Roman"/>
                 <w:b/>
@@ -378,7 +311,8 @@
                 <w:szCs w:val="24"/>
                 <w:lang w:val="en-GB"/>
               </w:rPr>
-            </w:pPr>
+              <w:t xml:space="preserve">ress: </w:t>
+            </w:r>
             <w:r>
               <w:rPr>
                 <w:rFonts w:ascii="Times New Roman" w:hAnsi="Times New Roman"/>
@@ -388,106 +322,7 @@
                 <w:szCs w:val="24"/>
                 <w:lang w:val="en-GB"/>
               </w:rPr>
-              <w:t xml:space="preserve">CUI: </w:t>
-            </w:r>
-            <w:r>
-              <w:rPr>
-                <w:rFonts w:ascii="Times New Roman" w:hAnsi="Times New Roman"/>
-                <w:b/>
-                <w:bCs/>
-                <w:sz w:val="24"/>
-                <w:szCs w:val="24"/>
-                <w:lang w:val="en-GB"/>
-              </w:rPr>
-              <w:t>{8</w:t>
-            </w:r>
-            <w:r>
-              <w:rPr>
-                <w:rFonts w:ascii="Times New Roman" w:hAnsi="Times New Roman"/>
-                <w:b/>
-                <w:bCs/>
-                <w:sz w:val="24"/>
-                <w:szCs w:val="24"/>
-                <w:lang w:val="en-GB"/>
-              </w:rPr>
-              <w:t>}</w:t>
-            </w:r>
-          </w:p>
-          <w:p>
-            <w:pPr>
-              <w:rPr>
-                <w:rFonts w:ascii="Times New Roman" w:hAnsi="Times New Roman" w:cs="Times New Roman"/>
-                <w:b/>
-                <w:sz w:val="24"/>
-                <w:szCs w:val="24"/>
-                <w:lang w:val="ro-RO"/>
-              </w:rPr>
-            </w:pPr>
-            <w:r>
-              <w:rPr>
-                <w:rFonts w:ascii="Times New Roman" w:hAnsi="Times New Roman"/>
-                <w:b/>
-                <w:bCs/>
-                <w:sz w:val="24"/>
-                <w:szCs w:val="24"/>
-                <w:lang w:val="en-GB"/>
-              </w:rPr>
-              <w:t>Ad</w:t>
-            </w:r>
-            <w:r>
-              <w:rPr>
-                <w:rFonts w:ascii="Times New Roman" w:hAnsi="Times New Roman"/>
-                <w:b/>
-                <w:bCs/>
-                <w:sz w:val="24"/>
-                <w:szCs w:val="24"/>
-                <w:lang w:val="en-GB"/>
-              </w:rPr>
-              <w:t>d</w:t>
-            </w:r>
-            <w:r>
-              <w:rPr>
-                <w:rFonts w:ascii="Times New Roman" w:hAnsi="Times New Roman"/>
-                <w:b/>
-                <w:bCs/>
-                <w:sz w:val="24"/>
-                <w:szCs w:val="24"/>
-                <w:lang w:val="en-GB"/>
-              </w:rPr>
-              <w:t xml:space="preserve">ress: </w:t>
-            </w:r>
-            <w:r>
-              <w:rPr>
-                <w:rFonts w:ascii="Times New Roman" w:hAnsi="Times New Roman"/>
-                <w:b/>
-                <w:bCs/>
-                <w:sz w:val="24"/>
-                <w:szCs w:val="24"/>
-                <w:lang w:val="en-GB"/>
-              </w:rPr>
-              <w:t>{</w:t>
-            </w:r>
-            <w:r>
-              <w:rPr>
-                <w:rFonts w:ascii="Times New Roman" w:hAnsi="Times New Roman"/>
-                <w:b/>
-                <w:bCs/>
-                <w:sz w:val="24"/>
-                <w:szCs w:val="24"/>
-                <w:lang w:val="en-GB"/>
-              </w:rPr>
-              <w:t>9</w:t>
-            </w:r>
-            <w:r>
-              <w:rPr>
-                <w:rFonts w:ascii="Times New Roman" w:hAnsi="Times New Roman"/>
-                <w:b/>
-                <w:bCs/>
-                <w:sz w:val="24"/>
-                <w:szCs w:val="24"/>
-                <w:lang w:val="en-GB"/>
-              </w:rPr>
-              <w:t>}</w:t>
+              <w:t>{9}</w:t>
             </w:r>
           </w:p>
         </w:tc>
@@ -529,27 +364,7 @@
                 <w:szCs w:val="24"/>
                 <w:lang w:val="ro-RO" w:eastAsia="ro-RO"/>
               </w:rPr>
-              <w:t>{</w:t>
-            </w:r>
-            <w:r>
-              <w:rPr>
-                <w:rFonts w:ascii="Times New Roman" w:eastAsia="Times New Roman" w:hAnsi="Times New Roman" w:cs="Times New Roman"/>
-                <w:b/>
-                <w:sz w:val="24"/>
-                <w:szCs w:val="24"/>
-                <w:lang w:val="ro-RO" w:eastAsia="ro-RO"/>
-              </w:rPr>
-              <w:t>6</w:t>
-            </w:r>
-            <w:r>
-              <w:rPr>
-                <w:rFonts w:ascii="Times New Roman" w:eastAsia="Times New Roman" w:hAnsi="Times New Roman" w:cs="Times New Roman"/>
-                <w:b/>
-                <w:sz w:val="24"/>
-                <w:szCs w:val="24"/>
-                <w:lang w:val="ro-RO" w:eastAsia="ro-RO"/>
-              </w:rPr>
-              <w:t>}</w:t>
+              <w:t>{6}</w:t>
             </w:r>
             <w:r>
               <w:rPr>
@@ -580,7 +395,7 @@
                 <w:szCs w:val="24"/>
                 <w:lang w:val="en-GB"/>
               </w:rPr>
-              <w:t>{</w:t>
+              <w:t>{9}</w:t>
             </w:r>
             <w:r>
               <w:rPr>
@@ -591,28 +406,6 @@
                 <w:szCs w:val="24"/>
                 <w:lang w:val="en-GB"/>
               </w:rPr>
-              <w:t>9</w:t>
-            </w:r>
-            <w:r>
-              <w:rPr>
-                <w:rFonts w:ascii="Times New Roman" w:hAnsi="Times New Roman"/>
-                <w:b/>
-                <w:bCs/>
-                <w:sz w:val="24"/>
-                <w:szCs w:val="24"/>
-                <w:lang w:val="en-GB"/>
-              </w:rPr>
-              <w:t>}</w:t>
-            </w:r>
-            <w:r>
-              <w:rPr>
-                <w:rFonts w:ascii="Times New Roman" w:hAnsi="Times New Roman"/>
-                <w:b/>
-                <w:bCs/>
-                <w:sz w:val="24"/>
-                <w:szCs w:val="24"/>
-                <w:lang w:val="en-GB"/>
-              </w:rPr>
               <w:t xml:space="preserve">, </w:t>
             </w:r>
             <w:r>
@@ -633,27 +426,7 @@
                 <w:szCs w:val="24"/>
                 <w:lang w:val="ro-RO" w:eastAsia="ro-RO"/>
               </w:rPr>
-              <w:t>{</w:t>
-            </w:r>
-            <w:r>
-              <w:rPr>
-                <w:rFonts w:ascii="Times New Roman" w:eastAsia="Times New Roman" w:hAnsi="Times New Roman" w:cs="Times New Roman"/>
-                <w:b/>
-                <w:sz w:val="24"/>
-                <w:szCs w:val="24"/>
-                <w:lang w:val="ro-RO" w:eastAsia="ro-RO"/>
-              </w:rPr>
-              <w:t>7</w:t>
-            </w:r>
-            <w:r>
-              <w:rPr>
-                <w:rFonts w:ascii="Times New Roman" w:eastAsia="Times New Roman" w:hAnsi="Times New Roman" w:cs="Times New Roman"/>
-                <w:b/>
-                <w:sz w:val="24"/>
-                <w:szCs w:val="24"/>
-                <w:lang w:val="ro-RO" w:eastAsia="ro-RO"/>
-              </w:rPr>
-              <w:t>}</w:t>
+              <w:t>{7}</w:t>
             </w:r>
             <w:r>
               <w:rPr>
@@ -683,27 +456,7 @@
                 <w:szCs w:val="24"/>
                 <w:lang w:val="ro-RO" w:eastAsia="ro-RO"/>
               </w:rPr>
-              <w:t>{</w:t>
-            </w:r>
-            <w:r>
-              <w:rPr>
-                <w:rFonts w:ascii="Times New Roman" w:eastAsia="Times New Roman" w:hAnsi="Times New Roman" w:cs="Times New Roman"/>
-                <w:b/>
-                <w:sz w:val="24"/>
-                <w:szCs w:val="24"/>
-                <w:lang w:val="ro-RO" w:eastAsia="ro-RO"/>
-              </w:rPr>
-              <w:t>8</w:t>
-            </w:r>
-            <w:r>
-              <w:rPr>
-                <w:rFonts w:ascii="Times New Roman" w:eastAsia="Times New Roman" w:hAnsi="Times New Roman" w:cs="Times New Roman"/>
-                <w:b/>
-                <w:sz w:val="24"/>
-                <w:szCs w:val="24"/>
-                <w:lang w:val="ro-RO" w:eastAsia="ro-RO"/>
-              </w:rPr>
-              <w:t>}</w:t>
+              <w:t>{8}</w:t>
             </w:r>
             <w:r>
               <w:rPr>
@@ -733,37 +486,27 @@
                 <w:szCs w:val="24"/>
                 <w:lang w:val="ro-RO" w:eastAsia="ro-RO"/>
               </w:rPr>
-              <w:t>{</w:t>
-            </w:r>
-            <w:r>
-              <w:rPr>
-                <w:rFonts w:ascii="Times New Roman" w:eastAsia="Times New Roman" w:hAnsi="Times New Roman" w:cs="Times New Roman"/>
-                <w:b/>
-                <w:sz w:val="24"/>
-                <w:szCs w:val="24"/>
-                <w:lang w:val="ro-RO" w:eastAsia="ro-RO"/>
-              </w:rPr>
-              <w:t>10</w:t>
-            </w:r>
-            <w:r>
-              <w:rPr>
-                <w:rFonts w:ascii="Times New Roman" w:eastAsia="Times New Roman" w:hAnsi="Times New Roman" w:cs="Times New Roman"/>
-                <w:b/>
-                <w:sz w:val="24"/>
-                <w:szCs w:val="24"/>
-                <w:lang w:val="ro-RO" w:eastAsia="ro-RO"/>
-              </w:rPr>
-              <w:t>}</w:t>
-            </w:r>
-            <w:r>
-              <w:rPr>
-                <w:rFonts w:ascii="Times New Roman" w:eastAsia="Times New Roman" w:hAnsi="Times New Roman" w:cs="Times New Roman"/>
-                <w:b/>
-                <w:sz w:val="24"/>
-                <w:szCs w:val="24"/>
-                <w:lang w:val="ro-RO" w:eastAsia="ro-RO"/>
-              </w:rPr>
-              <w:t xml:space="preserve"> {10’}</w:t>
+              <w:t>{10}</w:t>
+            </w:r>
+            <w:r>
+              <w:rPr>
+                <w:rFonts w:ascii="Times New Roman" w:eastAsia="Times New Roman" w:hAnsi="Times New Roman" w:cs="Times New Roman"/>
+                <w:b/>
+                <w:sz w:val="24"/>
+                <w:szCs w:val="24"/>
+                <w:lang w:val="ro-RO" w:eastAsia="ro-RO"/>
+              </w:rPr>
+              <w:t xml:space="preserve"> </w:t>
+            </w:r>
+            <w:r>
+              <w:rPr>
+                <w:rFonts w:ascii="Times New Roman" w:eastAsia="Times New Roman" w:hAnsi="Times New Roman" w:cs="Times New Roman"/>
+                <w:b/>
+                <w:sz w:val="24"/>
+                <w:szCs w:val="24"/>
+                <w:lang w:val="ro-RO" w:eastAsia="ro-RO"/>
+              </w:rPr>
+              <w:t>{10'}</w:t>
             </w:r>
             <w:r>
               <w:rPr>
@@ -893,27 +636,7 @@
                 <w:szCs w:val="24"/>
                 <w:lang w:val="ro-RO" w:eastAsia="ro-RO"/>
               </w:rPr>
-              <w:t>{</w:t>
-            </w:r>
-            <w:r>
-              <w:rPr>
-                <w:rFonts w:ascii="Times New Roman" w:eastAsia="Times New Roman" w:hAnsi="Times New Roman" w:cs="Times New Roman"/>
-                <w:b/>
-                <w:sz w:val="24"/>
-                <w:szCs w:val="24"/>
-                <w:lang w:val="ro-RO" w:eastAsia="ro-RO"/>
-              </w:rPr>
-              <w:t>10’’</w:t>
-            </w:r>
-            <w:r>
-              <w:rPr>
-                <w:rFonts w:ascii="Times New Roman" w:eastAsia="Times New Roman" w:hAnsi="Times New Roman" w:cs="Times New Roman"/>
-                <w:b/>
-                <w:sz w:val="24"/>
-                <w:szCs w:val="24"/>
-                <w:lang w:val="ro-RO" w:eastAsia="ro-RO"/>
-              </w:rPr>
-              <w:t>}</w:t>
+              <w:t>{10''}</w:t>
             </w:r>
             <w:r>
               <w:rPr>
@@ -943,27 +666,7 @@
                 <w:szCs w:val="24"/>
                 <w:lang w:val="ro-RO" w:eastAsia="ro-RO"/>
               </w:rPr>
-              <w:t>{</w:t>
-            </w:r>
-            <w:r>
-              <w:rPr>
-                <w:rFonts w:ascii="Times New Roman" w:eastAsia="Times New Roman" w:hAnsi="Times New Roman" w:cs="Times New Roman"/>
-                <w:b/>
-                <w:sz w:val="24"/>
-                <w:szCs w:val="24"/>
-                <w:lang w:val="ro-RO" w:eastAsia="ro-RO"/>
-              </w:rPr>
-              <w:t>10’’’</w:t>
-            </w:r>
-            <w:r>
-              <w:rPr>
-                <w:rFonts w:ascii="Times New Roman" w:eastAsia="Times New Roman" w:hAnsi="Times New Roman" w:cs="Times New Roman"/>
-                <w:b/>
-                <w:sz w:val="24"/>
-                <w:szCs w:val="24"/>
-                <w:lang w:val="ro-RO" w:eastAsia="ro-RO"/>
-              </w:rPr>
-              <w:t>}</w:t>
+              <w:t>{10'''}</w:t>
             </w:r>
             <w:r>
               <w:rPr>
@@ -1199,51 +902,29 @@
                 <w:szCs w:val="24"/>
                 <w:lang w:val="ro-RO"/>
               </w:rPr>
-              <w:t>{</w:t>
-            </w:r>
-            <w:r>
-              <w:rPr>
-                <w:rFonts w:ascii="Times New Roman" w:hAnsi="Times New Roman" w:cs="Times New Roman"/>
-                <w:b/>
-                <w:bCs/>
-                <w:sz w:val="24"/>
-                <w:szCs w:val="24"/>
-                <w:lang w:val="ro-RO"/>
-              </w:rPr>
-              <w:t>1</w:t>
-            </w:r>
-            <w:r>
-              <w:rPr>
-                <w:rFonts w:ascii="Times New Roman" w:hAnsi="Times New Roman" w:cs="Times New Roman"/>
-                <w:b/>
-                <w:bCs/>
-                <w:sz w:val="24"/>
-                <w:szCs w:val="24"/>
-                <w:lang w:val="ro-RO"/>
-              </w:rPr>
-              <w:t>} {</w:t>
-            </w:r>
-            <w:r>
-              <w:rPr>
-                <w:rFonts w:ascii="Times New Roman" w:hAnsi="Times New Roman" w:cs="Times New Roman"/>
-                <w:b/>
-                <w:bCs/>
-                <w:sz w:val="24"/>
-                <w:szCs w:val="24"/>
-                <w:lang w:val="ro-RO"/>
-              </w:rPr>
-              <w:t>2</w:t>
-            </w:r>
-            <w:r>
-              <w:rPr>
-                <w:rFonts w:ascii="Times New Roman" w:hAnsi="Times New Roman" w:cs="Times New Roman"/>
-                <w:b/>
-                <w:bCs/>
-                <w:sz w:val="24"/>
-                <w:szCs w:val="24"/>
-                <w:lang w:val="ro-RO"/>
-              </w:rPr>
-              <w:t>}</w:t>
+              <w:t>{1}</w:t>
+            </w:r>
+            <w:r>
+              <w:rPr>
+                <w:rFonts w:ascii="Times New Roman" w:hAnsi="Times New Roman" w:cs="Times New Roman"/>
+                <w:b/>
+                <w:bCs/>
+                <w:sz w:val="24"/>
+                <w:szCs w:val="24"/>
+                <w:lang w:val="ro-RO"/>
+              </w:rPr>
+              <w:t xml:space="preserve"> </w:t>
+            </w:r>
+            <w:r>
+              <w:rPr>
+                <w:rFonts w:ascii="Times New Roman" w:hAnsi="Times New Roman" w:cs="Times New Roman"/>
+                <w:b/>
+                <w:bCs/>
+                <w:sz w:val="24"/>
+                <w:szCs w:val="24"/>
+                <w:lang w:val="ro-RO"/>
+              </w:rPr>
+              <w:t>{2}</w:t>
             </w:r>
             <w:r>
               <w:rPr>
@@ -1285,29 +966,7 @@
                 <w:szCs w:val="24"/>
                 <w:lang w:val="ro-RO"/>
               </w:rPr>
-              <w:t>{</w:t>
-            </w:r>
-            <w:r>
-              <w:rPr>
-                <w:rFonts w:ascii="Times New Roman" w:hAnsi="Times New Roman" w:cs="Times New Roman"/>
-                <w:b/>
-                <w:bCs/>
-                <w:sz w:val="24"/>
-                <w:szCs w:val="24"/>
-                <w:lang w:val="ro-RO"/>
-              </w:rPr>
-              <w:t>4</w:t>
-            </w:r>
-            <w:r>
-              <w:rPr>
-                <w:rFonts w:ascii="Times New Roman" w:hAnsi="Times New Roman" w:cs="Times New Roman"/>
-                <w:b/>
-                <w:bCs/>
-                <w:sz w:val="24"/>
-                <w:szCs w:val="24"/>
-                <w:lang w:val="ro-RO"/>
-              </w:rPr>
-              <w:t>}</w:t>
+              <w:t>{4}</w:t>
             </w:r>
             <w:r>
               <w:rPr>
@@ -1329,29 +988,7 @@
                 <w:szCs w:val="24"/>
                 <w:lang w:val="ro-RO"/>
               </w:rPr>
-              <w:t>{</w:t>
-            </w:r>
-            <w:r>
-              <w:rPr>
-                <w:rFonts w:ascii="Times New Roman" w:hAnsi="Times New Roman" w:cs="Times New Roman"/>
-                <w:b/>
-                <w:bCs/>
-                <w:sz w:val="24"/>
-                <w:szCs w:val="24"/>
-                <w:lang w:val="ro-RO"/>
-              </w:rPr>
-              <w:t>5</w:t>
-            </w:r>
-            <w:r>
-              <w:rPr>
-                <w:rFonts w:ascii="Times New Roman" w:hAnsi="Times New Roman" w:cs="Times New Roman"/>
-                <w:b/>
-                <w:bCs/>
-                <w:sz w:val="24"/>
-                <w:szCs w:val="24"/>
-                <w:lang w:val="ro-RO"/>
-              </w:rPr>
-              <w:t>}</w:t>
+              <w:t>{5}</w:t>
             </w:r>
             <w:r>
               <w:rPr>
@@ -1428,29 +1065,7 @@
                 <w:szCs w:val="24"/>
                 <w:lang w:val="ro-RO"/>
               </w:rPr>
-              <w:t>{</w:t>
-            </w:r>
-            <w:r>
-              <w:rPr>
-                <w:rFonts w:ascii="Times New Roman" w:hAnsi="Times New Roman" w:cs="Times New Roman"/>
-                <w:b/>
-                <w:bCs/>
-                <w:sz w:val="24"/>
-                <w:szCs w:val="24"/>
-                <w:lang w:val="ro-RO"/>
-              </w:rPr>
-              <w:t>3</w:t>
-            </w:r>
-            <w:r>
-              <w:rPr>
-                <w:rFonts w:ascii="Times New Roman" w:hAnsi="Times New Roman" w:cs="Times New Roman"/>
-                <w:b/>
-                <w:bCs/>
-                <w:sz w:val="24"/>
-                <w:szCs w:val="24"/>
-                <w:lang w:val="ro-RO"/>
-              </w:rPr>
-              <w:t>}</w:t>
+              <w:t>{3}</w:t>
             </w:r>
             <w:r>
               <w:rPr>
@@ -1472,39 +1087,6 @@
                 <w:szCs w:val="24"/>
                 <w:lang w:val="ro-RO"/>
               </w:rPr>
-              <w:t xml:space="preserve"> {</w:t>
-            </w:r>
-            <w:r>
-              <w:rPr>
-                <w:rFonts w:ascii="Times New Roman" w:hAnsi="Times New Roman" w:cs="Times New Roman"/>
-                <w:b/>
-                <w:bCs/>
-                <w:sz w:val="24"/>
-                <w:szCs w:val="24"/>
-                <w:lang w:val="ro-RO"/>
-              </w:rPr>
-              <w:t>5</w:t>
-            </w:r>
-            <w:r>
-              <w:rPr>
-                <w:rFonts w:ascii="Times New Roman" w:hAnsi="Times New Roman" w:cs="Times New Roman"/>
-                <w:b/>
-                <w:bCs/>
-                <w:sz w:val="24"/>
-                <w:szCs w:val="24"/>
-                <w:lang w:val="ro-RO"/>
-              </w:rPr>
-              <w:t>}</w:t>
-            </w:r>
-            <w:r>
-              <w:rPr>
-                <w:rFonts w:ascii="Times New Roman" w:hAnsi="Times New Roman" w:cs="Times New Roman"/>
-                <w:b/>
-                <w:bCs/>
-                <w:sz w:val="24"/>
-                <w:szCs w:val="24"/>
-                <w:lang w:val="ro-RO"/>
-              </w:rPr>
               <w:t xml:space="preserve"> </w:t>
             </w:r>
             <w:r>
@@ -1516,6 +1098,28 @@
                 <w:szCs w:val="24"/>
                 <w:lang w:val="ro-RO"/>
               </w:rPr>
+              <w:t>{5}</w:t>
+            </w:r>
+            <w:r>
+              <w:rPr>
+                <w:rFonts w:ascii="Times New Roman" w:hAnsi="Times New Roman" w:cs="Times New Roman"/>
+                <w:b/>
+                <w:bCs/>
+                <w:sz w:val="24"/>
+                <w:szCs w:val="24"/>
+                <w:lang w:val="ro-RO"/>
+              </w:rPr>
+              <w:t xml:space="preserve"> </w:t>
+            </w:r>
+            <w:r>
+              <w:rPr>
+                <w:rFonts w:ascii="Times New Roman" w:hAnsi="Times New Roman" w:cs="Times New Roman"/>
+                <w:b/>
+                <w:bCs/>
+                <w:sz w:val="24"/>
+                <w:szCs w:val="24"/>
+                <w:lang w:val="ro-RO"/>
+              </w:rPr>
               <w:t xml:space="preserve">valabil până la data de </w:t>
             </w:r>
             <w:r>
@@ -1527,29 +1131,7 @@
                 <w:szCs w:val="24"/>
                 <w:lang w:val="ro-RO"/>
               </w:rPr>
-              <w:t>{</w:t>
-            </w:r>
-            <w:r>
-              <w:rPr>
-                <w:rFonts w:ascii="Times New Roman" w:hAnsi="Times New Roman" w:cs="Times New Roman"/>
-                <w:b/>
-                <w:bCs/>
-                <w:sz w:val="24"/>
-                <w:szCs w:val="24"/>
-                <w:lang w:val="ro-RO"/>
-              </w:rPr>
-              <w:t>3’</w:t>
-            </w:r>
-            <w:r>
-              <w:rPr>
-                <w:rFonts w:ascii="Times New Roman" w:hAnsi="Times New Roman" w:cs="Times New Roman"/>
-                <w:b/>
-                <w:bCs/>
-                <w:sz w:val="24"/>
-                <w:szCs w:val="24"/>
-                <w:lang w:val="ro-RO"/>
-              </w:rPr>
-              <w:t>}</w:t>
+              <w:t>{3}</w:t>
             </w:r>
             <w:r>
               <w:rPr>
@@ -1646,34 +1228,17 @@
               <w:t>”</w:t>
             </w:r>
             <w:r>
-              <w:rPr>
-                <w:rFonts w:ascii="Times New Roman" w:hAnsi="Times New Roman" w:cs="Times New Roman"/>
-                <w:b/>
-                <w:sz w:val="24"/>
-                <w:szCs w:val="24"/>
-                <w:lang w:val="ro-RO"/>
-              </w:rPr>
-              <w:t>{</w:t>
-            </w:r>
-            <w:r>
-              <w:rPr>
-                <w:rFonts w:ascii="Times New Roman" w:hAnsi="Times New Roman" w:cs="Times New Roman"/>
-                <w:b/>
-                <w:sz w:val="24"/>
-                <w:szCs w:val="24"/>
-                <w:lang w:val="ro-RO"/>
-              </w:rPr>
-              <w:t>11</w:t>
-            </w:r>
-            <w:r>
-              <w:rPr>
-                <w:rFonts w:ascii="Times New Roman" w:hAnsi="Times New Roman" w:cs="Times New Roman"/>
-                <w:b/>
-                <w:sz w:val="24"/>
-                <w:szCs w:val="24"/>
-                <w:lang w:val="ro-RO"/>
-              </w:rPr>
-              <w:t>}</w:t>
+              <w:t xml:space="preserve"> </w:t>
+            </w:r>
+            <w:r>
+              <w:rPr>
+                <w:rFonts w:ascii="Times New Roman" w:hAnsi="Times New Roman" w:cs="Times New Roman"/>
+                <w:b/>
+                <w:sz w:val="24"/>
+                <w:szCs w:val="24"/>
+                <w:lang w:val="ro-RO"/>
+              </w:rPr>
+              <w:t>{11}</w:t>
             </w:r>
             <w:r>
               <w:rPr>
@@ -1703,27 +1268,7 @@
                 <w:szCs w:val="24"/>
                 <w:lang w:val="ro-RO"/>
               </w:rPr>
-              <w:t>{1</w:t>
-            </w:r>
-            <w:r>
-              <w:rPr>
-                <w:rFonts w:ascii="Times New Roman" w:hAnsi="Times New Roman" w:cs="Times New Roman"/>
-                <w:b/>
-                <w:sz w:val="24"/>
-                <w:szCs w:val="24"/>
-                <w:lang w:val="ro-RO"/>
-              </w:rPr>
-              <w:t>5</w:t>
-            </w:r>
-            <w:r>
-              <w:rPr>
-                <w:rFonts w:ascii="Times New Roman" w:hAnsi="Times New Roman" w:cs="Times New Roman"/>
-                <w:b/>
-                <w:sz w:val="24"/>
-                <w:szCs w:val="24"/>
-                <w:lang w:val="ro-RO"/>
-              </w:rPr>
-              <w:t>}</w:t>
+              <w:t>{15}</w:t>
             </w:r>
             <w:r>
               <w:rPr>
@@ -1822,25 +1367,16 @@
                 <w:szCs w:val="24"/>
                 <w:lang w:val="ro-RO"/>
               </w:rPr>
-              <w:t xml:space="preserve"> {</w:t>
-            </w:r>
-            <w:r>
-              <w:rPr>
-                <w:rFonts w:ascii="Times New Roman" w:hAnsi="Times New Roman" w:cs="Times New Roman"/>
-                <w:sz w:val="24"/>
-                <w:szCs w:val="24"/>
-                <w:lang w:val="ro-RO"/>
-              </w:rPr>
-              <w:t>13</w:t>
-            </w:r>
-            <w:r>
-              <w:rPr>
-                <w:rFonts w:ascii="Times New Roman" w:hAnsi="Times New Roman" w:cs="Times New Roman"/>
-                <w:sz w:val="24"/>
-                <w:szCs w:val="24"/>
-                <w:lang w:val="ro-RO"/>
-              </w:rPr>
-              <w:t>}</w:t>
+              <w:t xml:space="preserve"> </w:t>
+            </w:r>
+            <w:r>
+              <w:rPr>
+                <w:rFonts w:ascii="Times New Roman" w:hAnsi="Times New Roman" w:cs="Times New Roman"/>
+                <w:sz w:val="24"/>
+                <w:szCs w:val="24"/>
+                <w:lang w:val="ro-RO"/>
+              </w:rPr>
+              <w:t>{13}</w:t>
             </w:r>
             <w:r>
               <w:rPr>
@@ -2377,27 +1913,7 @@
                 <w:szCs w:val="24"/>
                 <w:lang w:val="ro-RO" w:eastAsia="ro-RO"/>
               </w:rPr>
-              <w:t>{</w:t>
-            </w:r>
-            <w:r>
-              <w:rPr>
-                <w:rFonts w:ascii="Times New Roman" w:eastAsia="Times New Roman" w:hAnsi="Times New Roman" w:cs="Times New Roman"/>
-                <w:b/>
-                <w:sz w:val="24"/>
-                <w:szCs w:val="24"/>
-                <w:lang w:val="ro-RO" w:eastAsia="ro-RO"/>
-              </w:rPr>
-              <w:t>12</w:t>
-            </w:r>
-            <w:r>
-              <w:rPr>
-                <w:rFonts w:ascii="Times New Roman" w:eastAsia="Times New Roman" w:hAnsi="Times New Roman" w:cs="Times New Roman"/>
-                <w:b/>
-                <w:sz w:val="24"/>
-                <w:szCs w:val="24"/>
-                <w:lang w:val="ro-RO" w:eastAsia="ro-RO"/>
-              </w:rPr>
-              <w:t>}</w:t>
+              <w:t>{12}</w:t>
             </w:r>
             <w:r>
               <w:rPr>
@@ -2514,25 +2030,7 @@
                 <w:szCs w:val="24"/>
                 <w:lang w:val="en-GB"/>
               </w:rPr>
-              <w:t>{</w:t>
-            </w:r>
-            <w:r>
-              <w:rPr>
-                <w:rFonts w:ascii="Times New Roman" w:hAnsi="Times New Roman"/>
-                <w:sz w:val="24"/>
-                <w:szCs w:val="24"/>
-                <w:lang w:val="en-GB"/>
-              </w:rPr>
-              <w:t>14</w:t>
-            </w:r>
-            <w:r>
-              <w:rPr>
-                <w:rFonts w:ascii="Times New Roman" w:hAnsi="Times New Roman"/>
-                <w:sz w:val="24"/>
-                <w:szCs w:val="24"/>
-                <w:lang w:val="en-GB"/>
-              </w:rPr>
-              <w:t>}</w:t>
+              <w:t>{14}</w:t>
             </w:r>
           </w:p>
           <w:p>
@@ -2787,55 +2285,34 @@
           </w:p>
           <w:p>
             <w:pPr>
-              <w:pStyle w:val="Header"/>
-              <w:rPr>
-                <w:rFonts w:ascii="Times New Roman" w:hAnsi="Times New Roman"/>
-                <w:b/>
-                <w:bCs/>
-                <w:sz w:val="24"/>
-                <w:szCs w:val="24"/>
-                <w:lang w:val="en-GB"/>
-              </w:rPr>
-            </w:pPr>
-            <w:r>
-              <w:rPr>
-                <w:rFonts w:ascii="Times New Roman" w:hAnsi="Times New Roman"/>
-                <w:b/>
-                <w:bCs/>
-                <w:sz w:val="24"/>
-                <w:szCs w:val="24"/>
-                <w:lang w:val="en-GB"/>
-              </w:rPr>
-              <w:t>{</w:t>
-            </w:r>
-            <w:r>
-              <w:rPr>
-                <w:rFonts w:ascii="Times New Roman" w:hAnsi="Times New Roman"/>
-                <w:b/>
-                <w:bCs/>
-                <w:sz w:val="24"/>
-                <w:szCs w:val="24"/>
-                <w:lang w:val="en-GB"/>
-              </w:rPr>
-              <w:t>6</w:t>
-            </w:r>
-            <w:r>
-              <w:rPr>
-                <w:rFonts w:ascii="Times New Roman" w:hAnsi="Times New Roman"/>
-                <w:b/>
-                <w:bCs/>
-                <w:sz w:val="24"/>
-                <w:szCs w:val="24"/>
-                <w:lang w:val="en-GB"/>
-              </w:rPr>
-              <w:t>}</w:t>
-            </w:r>
-          </w:p>
-          <w:p>
-            <w:pPr>
               <w:shd w:val="clear" w:color="auto" w:fill="FFFFFF"/>
               <w:textAlignment w:val="baseline"/>
               <w:rPr>
+                <w:rFonts w:ascii="Times New Roman" w:eastAsia="Calibri" w:hAnsi="Times New Roman" w:cs="Times New Roman"/>
+                <w:b/>
+                <w:bCs/>
+                <w:sz w:val="24"/>
+                <w:szCs w:val="24"/>
+                <w:lang w:val="en-GB" w:eastAsia="x-none"/>
+              </w:rPr>
+            </w:pPr>
+            <w:r>
+              <w:rPr>
+                <w:rFonts w:ascii="Times New Roman" w:eastAsia="Calibri" w:hAnsi="Times New Roman" w:cs="Times New Roman"/>
+                <w:b/>
+                <w:bCs/>
+                <w:sz w:val="24"/>
+                <w:szCs w:val="24"/>
+                <w:lang w:val="en-GB" w:eastAsia="x-none"/>
+              </w:rPr>
+              <w:t>{6}</w:t>
+            </w:r>
+          </w:p>
+          <w:p>
+            <w:pPr>
+              <w:shd w:val="clear" w:color="auto" w:fill="FFFFFF"/>
+              <w:textAlignment w:val="baseline"/>
+              <w:rPr>
                 <w:rFonts w:ascii="Times New Roman" w:hAnsi="Times New Roman" w:cs="Times New Roman"/>
                 <w:color w:val="000000"/>
                 <w:shd w:val="clear" w:color="auto" w:fill="FFFFFF"/>
@@ -3211,51 +2688,29 @@
                 <w:szCs w:val="24"/>
                 <w:lang w:val="ro-RO"/>
               </w:rPr>
-              <w:t>{</w:t>
-            </w:r>
-            <w:r>
-              <w:rPr>
-                <w:rFonts w:ascii="Times New Roman" w:hAnsi="Times New Roman" w:cs="Times New Roman"/>
-                <w:b/>
-                <w:bCs/>
-                <w:sz w:val="24"/>
-                <w:szCs w:val="24"/>
-                <w:lang w:val="ro-RO"/>
-              </w:rPr>
-              <w:t>1</w:t>
-            </w:r>
-            <w:r>
-              <w:rPr>
-                <w:rFonts w:ascii="Times New Roman" w:hAnsi="Times New Roman" w:cs="Times New Roman"/>
-                <w:b/>
-                <w:bCs/>
-                <w:sz w:val="24"/>
-                <w:szCs w:val="24"/>
-                <w:lang w:val="ro-RO"/>
-              </w:rPr>
-              <w:t>} {</w:t>
-            </w:r>
-            <w:r>
-              <w:rPr>
-                <w:rFonts w:ascii="Times New Roman" w:hAnsi="Times New Roman" w:cs="Times New Roman"/>
-                <w:b/>
-                <w:bCs/>
-                <w:sz w:val="24"/>
-                <w:szCs w:val="24"/>
-                <w:lang w:val="ro-RO"/>
-              </w:rPr>
-              <w:t>2</w:t>
-            </w:r>
-            <w:r>
-              <w:rPr>
-                <w:rFonts w:ascii="Times New Roman" w:hAnsi="Times New Roman" w:cs="Times New Roman"/>
-                <w:b/>
-                <w:bCs/>
-                <w:sz w:val="24"/>
-                <w:szCs w:val="24"/>
-                <w:lang w:val="ro-RO"/>
-              </w:rPr>
-              <w:t>}</w:t>
+              <w:t>{1}</w:t>
+            </w:r>
+            <w:r>
+              <w:rPr>
+                <w:rFonts w:ascii="Times New Roman" w:hAnsi="Times New Roman" w:cs="Times New Roman"/>
+                <w:b/>
+                <w:bCs/>
+                <w:sz w:val="24"/>
+                <w:szCs w:val="24"/>
+                <w:lang w:val="ro-RO"/>
+              </w:rPr>
+              <w:t xml:space="preserve"> </w:t>
+            </w:r>
+            <w:r>
+              <w:rPr>
+                <w:rFonts w:ascii="Times New Roman" w:hAnsi="Times New Roman" w:cs="Times New Roman"/>
+                <w:b/>
+                <w:bCs/>
+                <w:sz w:val="24"/>
+                <w:szCs w:val="24"/>
+                <w:lang w:val="ro-RO"/>
+              </w:rPr>
+              <w:t>{2}</w:t>
             </w:r>
           </w:p>
           <w:p>
@@ -3365,19 +2820,142 @@
                 <w:szCs w:val="24"/>
                 <w:lang w:val="ro-RO"/>
               </w:rPr>
-              <w:t>{</w:t>
+              <w:t>{6}</w:t>
+            </w:r>
+            <w:r>
+              <w:rPr>
+                <w:rFonts w:ascii="Times New Roman" w:hAnsi="Times New Roman" w:cs="Times New Roman"/>
+                <w:b/>
+                <w:bCs/>
+                <w:sz w:val="24"/>
+                <w:szCs w:val="24"/>
+              </w:rPr>
+              <w:t xml:space="preserve">, based in </w:t>
             </w:r>
             <w:r>
               <w:rPr>
                 <w:rFonts w:ascii="Times New Roman" w:hAnsi="Times New Roman"/>
                 <w:b/>
                 <w:bCs/>
+                <w:sz w:val="24"/>
+                <w:szCs w:val="24"/>
+                <w:lang w:val="en-GB"/>
+              </w:rPr>
+              <w:t>{9}</w:t>
+            </w:r>
+            <w:r>
+              <w:rPr>
+                <w:rFonts w:ascii="Times New Roman" w:hAnsi="Times New Roman"/>
+                <w:b/>
+                <w:bCs/>
+                <w:sz w:val="24"/>
+                <w:szCs w:val="24"/>
+                <w:lang w:val="en-GB"/>
+              </w:rPr>
+              <w:t xml:space="preserve">, </w:t>
+            </w:r>
+            <w:r>
+              <w:rPr>
+                <w:rFonts w:ascii="Times New Roman" w:hAnsi="Times New Roman" w:cs="Times New Roman"/>
+                <w:b/>
+                <w:bCs/>
+                <w:sz w:val="24"/>
+                <w:szCs w:val="24"/>
+              </w:rPr>
+              <w:t xml:space="preserve">having the registration number at ONRC </w:t>
+            </w:r>
+            <w:r>
+              <w:rPr>
+                <w:rFonts w:ascii="Times New Roman" w:hAnsi="Times New Roman" w:cs="Times New Roman"/>
+                <w:b/>
+                <w:bCs/>
+                <w:sz w:val="24"/>
+                <w:szCs w:val="24"/>
+              </w:rPr>
+              <w:t>{7}</w:t>
+            </w:r>
+            <w:r>
+              <w:rPr>
+                <w:rFonts w:ascii="Times New Roman" w:hAnsi="Times New Roman" w:cs="Times New Roman"/>
+                <w:b/>
+                <w:bCs/>
+                <w:sz w:val="24"/>
+                <w:szCs w:val="24"/>
+                <w:lang w:val="ro-RO"/>
+              </w:rPr>
+              <w:t>,</w:t>
+            </w:r>
+            <w:r>
+              <w:rPr>
+                <w:rFonts w:ascii="Times New Roman" w:hAnsi="Times New Roman" w:cs="Times New Roman"/>
+                <w:b/>
+                <w:bCs/>
+                <w:sz w:val="24"/>
+                <w:szCs w:val="24"/>
+              </w:rPr>
+              <w:t xml:space="preserve"> CUI: </w:t>
+            </w:r>
+            <w:r>
+              <w:rPr>
+                <w:rFonts w:ascii="Times New Roman" w:hAnsi="Times New Roman"/>
+                <w:b/>
+                <w:bCs/>
                 <w:color w:val="000000"/>
                 <w:sz w:val="24"/>
                 <w:szCs w:val="24"/>
-                <w:lang w:val="ro-RO"/>
-              </w:rPr>
-              <w:t>6</w:t>
+                <w:lang w:val="en-GB"/>
+              </w:rPr>
+              <w:t>{8}</w:t>
+            </w:r>
+            <w:r>
+              <w:rPr>
+                <w:rFonts w:ascii="Times New Roman" w:hAnsi="Times New Roman" w:cs="Times New Roman"/>
+                <w:b/>
+                <w:bCs/>
+                <w:sz w:val="24"/>
+                <w:szCs w:val="24"/>
+              </w:rPr>
+              <w:t>, represented by</w:t>
+            </w:r>
+            <w:r>
+              <w:rPr>
+                <w:rFonts w:ascii="Times New Roman" w:hAnsi="Times New Roman" w:cs="Times New Roman"/>
+                <w:b/>
+                <w:bCs/>
+                <w:sz w:val="24"/>
+                <w:szCs w:val="24"/>
+              </w:rPr>
+              <w:t xml:space="preserve"> </w:t>
+            </w:r>
+            <w:r>
+              <w:rPr>
+                <w:rFonts w:ascii="Times New Roman" w:hAnsi="Times New Roman" w:cs="Times New Roman"/>
+                <w:b/>
+                <w:bCs/>
+                <w:sz w:val="24"/>
+                <w:szCs w:val="24"/>
+              </w:rPr>
+              <w:t>{10}</w:t>
+            </w:r>
+            <w:r>
+              <w:rPr>
+                <w:rFonts w:ascii="Times New Roman" w:hAnsi="Times New Roman" w:cs="Times New Roman"/>
+                <w:b/>
+                <w:bCs/>
+                <w:sz w:val="24"/>
+                <w:szCs w:val="24"/>
+              </w:rPr>
+              <w:t xml:space="preserve"> </w:t>
+            </w:r>
+            <w:r>
+              <w:rPr>
+                <w:rFonts w:ascii="Times New Roman" w:hAnsi="Times New Roman" w:cs="Times New Roman"/>
+                <w:b/>
+                <w:bCs/>
+                <w:sz w:val="24"/>
+                <w:szCs w:val="24"/>
+              </w:rPr>
+              <w:t>{10'}</w:t>
             </w:r>
             <w:r>
               <w:rPr>
@@ -3387,61 +2965,6 @@
                 <w:color w:val="000000"/>
                 <w:sz w:val="24"/>
                 <w:szCs w:val="24"/>
-                <w:lang w:val="ro-RO"/>
-              </w:rPr>
-              <w:t>}</w:t>
-            </w:r>
-            <w:r>
-              <w:rPr>
-                <w:rFonts w:ascii="Times New Roman" w:hAnsi="Times New Roman" w:cs="Times New Roman"/>
-                <w:b/>
-                <w:bCs/>
-                <w:sz w:val="24"/>
-                <w:szCs w:val="24"/>
-              </w:rPr>
-              <w:t xml:space="preserve">, based in </w:t>
-            </w:r>
-            <w:r>
-              <w:rPr>
-                <w:rFonts w:ascii="Times New Roman" w:hAnsi="Times New Roman"/>
-                <w:b/>
-                <w:bCs/>
-                <w:sz w:val="24"/>
-                <w:szCs w:val="24"/>
-                <w:lang w:val="en-GB"/>
-              </w:rPr>
-              <w:t>{</w:t>
-            </w:r>
-            <w:r>
-              <w:rPr>
-                <w:rFonts w:ascii="Times New Roman" w:hAnsi="Times New Roman"/>
-                <w:b/>
-                <w:bCs/>
-                <w:sz w:val="24"/>
-                <w:szCs w:val="24"/>
-                <w:lang w:val="en-GB"/>
-              </w:rPr>
-              <w:t>9</w:t>
-            </w:r>
-            <w:r>
-              <w:rPr>
-                <w:rFonts w:ascii="Times New Roman" w:hAnsi="Times New Roman"/>
-                <w:b/>
-                <w:bCs/>
-                <w:sz w:val="24"/>
-                <w:szCs w:val="24"/>
-                <w:lang w:val="en-GB"/>
-              </w:rPr>
-              <w:t>}</w:t>
-            </w:r>
-            <w:r>
-              <w:rPr>
-                <w:rFonts w:ascii="Times New Roman" w:hAnsi="Times New Roman"/>
-                <w:b/>
-                <w:bCs/>
-                <w:sz w:val="24"/>
-                <w:szCs w:val="24"/>
-                <w:lang w:val="en-GB"/>
               </w:rPr>
               <w:t xml:space="preserve">, </w:t>
             </w:r>
@@ -3453,251 +2976,69 @@
                 <w:sz w:val="24"/>
                 <w:szCs w:val="24"/>
               </w:rPr>
-              <w:t xml:space="preserve">having the registration number at ONRC </w:t>
-            </w:r>
-            <w:r>
-              <w:rPr>
-                <w:rFonts w:ascii="Times New Roman" w:hAnsi="Times New Roman" w:cs="Times New Roman"/>
-                <w:b/>
-                <w:bCs/>
-                <w:sz w:val="24"/>
-                <w:szCs w:val="24"/>
-              </w:rPr>
-              <w:t>{</w:t>
-            </w:r>
-            <w:r>
-              <w:rPr>
-                <w:rFonts w:ascii="Times New Roman" w:hAnsi="Times New Roman" w:cs="Times New Roman"/>
-                <w:b/>
-                <w:bCs/>
-                <w:sz w:val="24"/>
-                <w:szCs w:val="24"/>
-              </w:rPr>
-              <w:t>7</w:t>
-            </w:r>
-            <w:r>
-              <w:rPr>
-                <w:rFonts w:ascii="Times New Roman" w:hAnsi="Times New Roman" w:cs="Times New Roman"/>
-                <w:b/>
-                <w:bCs/>
-                <w:sz w:val="24"/>
-                <w:szCs w:val="24"/>
-              </w:rPr>
-              <w:t>}</w:t>
-            </w:r>
-            <w:r>
-              <w:rPr>
-                <w:rFonts w:ascii="Times New Roman" w:hAnsi="Times New Roman" w:cs="Times New Roman"/>
-                <w:b/>
-                <w:bCs/>
-                <w:sz w:val="24"/>
-                <w:szCs w:val="24"/>
-                <w:lang w:val="ro-RO"/>
-              </w:rPr>
-              <w:t>,</w:t>
-            </w:r>
-            <w:r>
-              <w:rPr>
-                <w:rFonts w:ascii="Times New Roman" w:hAnsi="Times New Roman" w:cs="Times New Roman"/>
-                <w:b/>
-                <w:bCs/>
-                <w:sz w:val="24"/>
-                <w:szCs w:val="24"/>
-              </w:rPr>
-              <w:t xml:space="preserve"> CUI: </w:t>
-            </w:r>
-            <w:r>
-              <w:rPr>
-                <w:rFonts w:ascii="Times New Roman" w:hAnsi="Times New Roman"/>
+              <w:t xml:space="preserve">having the position of administrator, identified by </w:t>
+            </w:r>
+            <w:r>
+              <w:rPr>
+                <w:rFonts w:ascii="Times New Roman" w:hAnsi="Times New Roman" w:cs="Times New Roman"/>
+                <w:b/>
+                <w:bCs/>
+                <w:sz w:val="24"/>
+                <w:szCs w:val="24"/>
+              </w:rPr>
+              <w:t>passport</w:t>
+            </w:r>
+            <w:r>
+              <w:rPr>
+                <w:rFonts w:ascii="Times New Roman" w:hAnsi="Times New Roman" w:cs="Times New Roman"/>
+                <w:b/>
+                <w:bCs/>
+                <w:sz w:val="24"/>
+                <w:szCs w:val="24"/>
+              </w:rPr>
+              <w:t xml:space="preserve">, Serie </w:t>
+            </w:r>
+            <w:r>
+              <w:rPr>
+                <w:rFonts w:ascii="Times New Roman" w:hAnsi="Times New Roman" w:cs="Times New Roman"/>
+                <w:b/>
+                <w:bCs/>
+                <w:sz w:val="24"/>
+                <w:szCs w:val="24"/>
+              </w:rPr>
+              <w:t>E</w:t>
+            </w:r>
+            <w:r>
+              <w:rPr>
+                <w:rFonts w:ascii="Times New Roman" w:hAnsi="Times New Roman" w:cs="Times New Roman"/>
+                <w:b/>
+                <w:bCs/>
+                <w:sz w:val="24"/>
+                <w:szCs w:val="24"/>
+              </w:rPr>
+              <w:t>J</w:t>
+            </w:r>
+            <w:r>
+              <w:rPr>
+                <w:rFonts w:ascii="Times New Roman" w:hAnsi="Times New Roman" w:cs="Times New Roman"/>
+                <w:b/>
+                <w:bCs/>
+                <w:sz w:val="24"/>
+                <w:szCs w:val="24"/>
+              </w:rPr>
+              <w:t xml:space="preserve">, No. </w:t>
+            </w:r>
+            <w:r>
+              <w:rPr>
+                <w:rFonts w:ascii="Times New Roman" w:hAnsi="Times New Roman" w:cs="Times New Roman"/>
                 <w:b/>
                 <w:bCs/>
                 <w:color w:val="000000"/>
                 <w:sz w:val="24"/>
                 <w:szCs w:val="24"/>
-                <w:lang w:val="en-GB"/>
-              </w:rPr>
-              <w:t>{</w:t>
-            </w:r>
-            <w:r>
-              <w:rPr>
-                <w:rFonts w:ascii="Times New Roman" w:hAnsi="Times New Roman"/>
-                <w:b/>
-                <w:bCs/>
-                <w:color w:val="000000"/>
-                <w:sz w:val="24"/>
-                <w:szCs w:val="24"/>
-                <w:lang w:val="en-GB"/>
-              </w:rPr>
-              <w:t>8</w:t>
-            </w:r>
-            <w:r>
-              <w:rPr>
-                <w:rFonts w:ascii="Times New Roman" w:hAnsi="Times New Roman"/>
-                <w:b/>
-                <w:bCs/>
-                <w:color w:val="000000"/>
-                <w:sz w:val="24"/>
-                <w:szCs w:val="24"/>
-                <w:lang w:val="en-GB"/>
-              </w:rPr>
-              <w:t>}</w:t>
-            </w:r>
-            <w:r>
-              <w:rPr>
-                <w:rFonts w:ascii="Times New Roman" w:hAnsi="Times New Roman" w:cs="Times New Roman"/>
-                <w:b/>
-                <w:bCs/>
-                <w:sz w:val="24"/>
-                <w:szCs w:val="24"/>
-              </w:rPr>
-              <w:t>, represented by</w:t>
-            </w:r>
-            <w:r>
-              <w:rPr>
-                <w:rFonts w:ascii="Times New Roman" w:hAnsi="Times New Roman" w:cs="Times New Roman"/>
-                <w:b/>
-                <w:bCs/>
-                <w:sz w:val="24"/>
-                <w:szCs w:val="24"/>
-              </w:rPr>
-              <w:t xml:space="preserve"> {</w:t>
-            </w:r>
-            <w:r>
-              <w:rPr>
-                <w:rFonts w:ascii="Times New Roman" w:hAnsi="Times New Roman" w:cs="Times New Roman"/>
-                <w:b/>
-                <w:bCs/>
-                <w:sz w:val="24"/>
-                <w:szCs w:val="24"/>
-              </w:rPr>
-              <w:t>10</w:t>
-            </w:r>
-            <w:r>
-              <w:rPr>
-                <w:rFonts w:ascii="Times New Roman" w:hAnsi="Times New Roman" w:cs="Times New Roman"/>
-                <w:b/>
-                <w:bCs/>
-                <w:sz w:val="24"/>
-                <w:szCs w:val="24"/>
-              </w:rPr>
-              <w:t>}</w:t>
-            </w:r>
-            <w:r>
-              <w:rPr>
-                <w:rFonts w:ascii="Times New Roman" w:hAnsi="Times New Roman" w:cs="Times New Roman"/>
-                <w:b/>
-                <w:bCs/>
-                <w:sz w:val="24"/>
-                <w:szCs w:val="24"/>
-              </w:rPr>
-              <w:t xml:space="preserve"> {10’}</w:t>
-            </w:r>
-            <w:r>
-              <w:rPr>
-                <w:rFonts w:ascii="Times New Roman" w:hAnsi="Times New Roman"/>
-                <w:b/>
-                <w:bCs/>
-                <w:color w:val="000000"/>
-                <w:sz w:val="24"/>
-                <w:szCs w:val="24"/>
-              </w:rPr>
-              <w:t xml:space="preserve">, </w:t>
-            </w:r>
-            <w:r>
-              <w:rPr>
-                <w:rFonts w:ascii="Times New Roman" w:hAnsi="Times New Roman" w:cs="Times New Roman"/>
-                <w:b/>
-                <w:bCs/>
-                <w:sz w:val="24"/>
-                <w:szCs w:val="24"/>
-              </w:rPr>
-              <w:t xml:space="preserve">having the position of administrator, identified by </w:t>
-            </w:r>
-            <w:r>
-              <w:rPr>
-                <w:rFonts w:ascii="Times New Roman" w:hAnsi="Times New Roman" w:cs="Times New Roman"/>
-                <w:b/>
-                <w:bCs/>
-                <w:sz w:val="24"/>
-                <w:szCs w:val="24"/>
-              </w:rPr>
-              <w:t>passport</w:t>
-            </w:r>
-            <w:r>
-              <w:rPr>
-                <w:rFonts w:ascii="Times New Roman" w:hAnsi="Times New Roman" w:cs="Times New Roman"/>
-                <w:b/>
-                <w:bCs/>
-                <w:sz w:val="24"/>
-                <w:szCs w:val="24"/>
-              </w:rPr>
-              <w:t xml:space="preserve">, Serie </w:t>
-            </w:r>
-            <w:r>
-              <w:rPr>
-                <w:rFonts w:ascii="Times New Roman" w:hAnsi="Times New Roman" w:cs="Times New Roman"/>
-                <w:b/>
-                <w:bCs/>
-                <w:sz w:val="24"/>
-                <w:szCs w:val="24"/>
-              </w:rPr>
-              <w:t>E</w:t>
-            </w:r>
-            <w:r>
-              <w:rPr>
-                <w:rFonts w:ascii="Times New Roman" w:hAnsi="Times New Roman" w:cs="Times New Roman"/>
-                <w:b/>
-                <w:bCs/>
-                <w:sz w:val="24"/>
-                <w:szCs w:val="24"/>
-              </w:rPr>
-              <w:t>J</w:t>
-            </w:r>
-            <w:r>
-              <w:rPr>
-                <w:rFonts w:ascii="Times New Roman" w:hAnsi="Times New Roman" w:cs="Times New Roman"/>
-                <w:b/>
-                <w:bCs/>
-                <w:sz w:val="24"/>
-                <w:szCs w:val="24"/>
-              </w:rPr>
-              <w:t xml:space="preserve">, No. </w:t>
-            </w:r>
-            <w:r>
-              <w:rPr>
-                <w:rFonts w:ascii="Times New Roman" w:hAnsi="Times New Roman" w:cs="Times New Roman"/>
-                <w:b/>
-                <w:bCs/>
-                <w:color w:val="000000"/>
-                <w:sz w:val="24"/>
-                <w:szCs w:val="24"/>
                 <w:shd w:val="clear" w:color="auto" w:fill="FFFFFF"/>
               </w:rPr>
-              <w:t>{</w:t>
-            </w:r>
-            <w:r>
-              <w:rPr>
-                <w:rFonts w:ascii="Times New Roman" w:hAnsi="Times New Roman" w:cs="Times New Roman"/>
-                <w:b/>
-                <w:bCs/>
-                <w:color w:val="000000"/>
-                <w:sz w:val="24"/>
-                <w:szCs w:val="24"/>
-                <w:shd w:val="clear" w:color="auto" w:fill="FFFFFF"/>
-              </w:rPr>
-              <w:t>10’’</w:t>
-            </w:r>
-            <w:r>
-              <w:rPr>
-                <w:rFonts w:ascii="Times New Roman" w:hAnsi="Times New Roman" w:cs="Times New Roman"/>
-                <w:b/>
-                <w:bCs/>
-                <w:color w:val="000000"/>
-                <w:sz w:val="24"/>
-                <w:szCs w:val="24"/>
-                <w:shd w:val="clear" w:color="auto" w:fill="FFFFFF"/>
-              </w:rPr>
-              <w:t>}</w:t>
+              <w:t>{10''}</w:t>
             </w:r>
             <w:r>
               <w:rPr>
@@ -3717,27 +3058,7 @@
                 <w:sz w:val="24"/>
                 <w:szCs w:val="24"/>
               </w:rPr>
-              <w:t>{</w:t>
-            </w:r>
-            <w:r>
-              <w:rPr>
-                <w:rFonts w:ascii="Times New Roman" w:hAnsi="Times New Roman" w:cs="Times New Roman"/>
-                <w:b/>
-                <w:bCs/>
-                <w:sz w:val="24"/>
-                <w:szCs w:val="24"/>
-              </w:rPr>
-              <w:t>10’’’</w:t>
-            </w:r>
-            <w:r>
-              <w:rPr>
-                <w:rFonts w:ascii="Times New Roman" w:hAnsi="Times New Roman" w:cs="Times New Roman"/>
-                <w:b/>
-                <w:bCs/>
-                <w:sz w:val="24"/>
-                <w:szCs w:val="24"/>
-              </w:rPr>
-              <w:t>}</w:t>
+              <w:t>{10'''}</w:t>
             </w:r>
             <w:r>
               <w:rPr>
@@ -3920,11 +3241,6 @@
               <w:t>In the attention of</w:t>
             </w:r>
             <w:r>
-              <w:rPr>
-                <w:rFonts w:ascii="Times New Roman" w:hAnsi="Times New Roman" w:cs="Times New Roman"/>
-                <w:sz w:val="24"/>
-                <w:szCs w:val="24"/>
-              </w:rPr>
               <w:t xml:space="preserve"> </w:t>
             </w:r>
             <w:r>
@@ -3936,51 +3252,29 @@
                 <w:szCs w:val="24"/>
                 <w:lang w:val="ro-RO"/>
               </w:rPr>
-              <w:t>{</w:t>
-            </w:r>
-            <w:r>
-              <w:rPr>
-                <w:rFonts w:ascii="Times New Roman" w:hAnsi="Times New Roman" w:cs="Times New Roman"/>
-                <w:b/>
-                <w:bCs/>
-                <w:sz w:val="24"/>
-                <w:szCs w:val="24"/>
-                <w:lang w:val="ro-RO"/>
-              </w:rPr>
-              <w:t>1</w:t>
-            </w:r>
-            <w:r>
-              <w:rPr>
-                <w:rFonts w:ascii="Times New Roman" w:hAnsi="Times New Roman" w:cs="Times New Roman"/>
-                <w:b/>
-                <w:bCs/>
-                <w:sz w:val="24"/>
-                <w:szCs w:val="24"/>
-                <w:lang w:val="ro-RO"/>
-              </w:rPr>
-              <w:t>} {</w:t>
-            </w:r>
-            <w:r>
-              <w:rPr>
-                <w:rFonts w:ascii="Times New Roman" w:hAnsi="Times New Roman" w:cs="Times New Roman"/>
-                <w:b/>
-                <w:bCs/>
-                <w:sz w:val="24"/>
-                <w:szCs w:val="24"/>
-                <w:lang w:val="ro-RO"/>
-              </w:rPr>
-              <w:t>2</w:t>
-            </w:r>
-            <w:r>
-              <w:rPr>
-                <w:rFonts w:ascii="Times New Roman" w:hAnsi="Times New Roman" w:cs="Times New Roman"/>
-                <w:b/>
-                <w:bCs/>
-                <w:sz w:val="24"/>
-                <w:szCs w:val="24"/>
-                <w:lang w:val="ro-RO"/>
-              </w:rPr>
-              <w:t>}</w:t>
+              <w:t>{1}</w:t>
+            </w:r>
+            <w:r>
+              <w:rPr>
+                <w:rFonts w:ascii="Times New Roman" w:hAnsi="Times New Roman" w:cs="Times New Roman"/>
+                <w:b/>
+                <w:bCs/>
+                <w:sz w:val="24"/>
+                <w:szCs w:val="24"/>
+                <w:lang w:val="ro-RO"/>
+              </w:rPr>
+              <w:t xml:space="preserve"> </w:t>
+            </w:r>
+            <w:r>
+              <w:rPr>
+                <w:rFonts w:ascii="Times New Roman" w:hAnsi="Times New Roman" w:cs="Times New Roman"/>
+                <w:b/>
+                <w:bCs/>
+                <w:sz w:val="24"/>
+                <w:szCs w:val="24"/>
+                <w:lang w:val="ro-RO"/>
+              </w:rPr>
+              <w:t>{2}</w:t>
             </w:r>
             <w:r>
               <w:rPr>
@@ -4023,27 +3317,7 @@
                 <w:sz w:val="24"/>
                 <w:szCs w:val="24"/>
               </w:rPr>
-              <w:t>{</w:t>
-            </w:r>
-            <w:r>
-              <w:rPr>
-                <w:rFonts w:ascii="Times New Roman" w:hAnsi="Times New Roman" w:cs="Times New Roman"/>
-                <w:b/>
-                <w:bCs/>
-                <w:sz w:val="24"/>
-                <w:szCs w:val="24"/>
-              </w:rPr>
-              <w:t>4</w:t>
-            </w:r>
-            <w:r>
-              <w:rPr>
-                <w:rFonts w:ascii="Times New Roman" w:hAnsi="Times New Roman" w:cs="Times New Roman"/>
-                <w:b/>
-                <w:bCs/>
-                <w:sz w:val="24"/>
-                <w:szCs w:val="24"/>
-              </w:rPr>
-              <w:t>}</w:t>
+              <w:t>{4}</w:t>
             </w:r>
             <w:r>
               <w:rPr>
@@ -4083,27 +3357,7 @@
                 <w:sz w:val="24"/>
                 <w:szCs w:val="24"/>
               </w:rPr>
-              <w:t>{</w:t>
-            </w:r>
-            <w:r>
-              <w:rPr>
-                <w:rFonts w:ascii="Times New Roman" w:hAnsi="Times New Roman" w:cs="Times New Roman"/>
-                <w:b/>
-                <w:bCs/>
-                <w:sz w:val="24"/>
-                <w:szCs w:val="24"/>
-              </w:rPr>
-              <w:t>5</w:t>
-            </w:r>
-            <w:r>
-              <w:rPr>
-                <w:rFonts w:ascii="Times New Roman" w:hAnsi="Times New Roman" w:cs="Times New Roman"/>
-                <w:b/>
-                <w:bCs/>
-                <w:sz w:val="24"/>
-                <w:szCs w:val="24"/>
-              </w:rPr>
-              <w:t>}</w:t>
+              <w:t>{5}</w:t>
             </w:r>
             <w:r>
               <w:rPr>
@@ -4165,29 +3419,7 @@
                 <w:sz w:val="24"/>
                 <w:szCs w:val="24"/>
               </w:rPr>
-              <w:t>{</w:t>
-            </w:r>
-            <w:r>
-              <w:rPr>
-                <w:rFonts w:ascii="Times New Roman" w:hAnsi="Times New Roman" w:cs="Times New Roman"/>
-                <w:b/>
-                <w:bCs/>
-                <w:color w:val="000000"/>
-                <w:sz w:val="24"/>
-                <w:szCs w:val="24"/>
-              </w:rPr>
-              <w:t>3</w:t>
-            </w:r>
-            <w:r>
-              <w:rPr>
-                <w:rFonts w:ascii="Times New Roman" w:hAnsi="Times New Roman" w:cs="Times New Roman"/>
-                <w:b/>
-                <w:bCs/>
-                <w:color w:val="000000"/>
-                <w:sz w:val="24"/>
-                <w:szCs w:val="24"/>
-              </w:rPr>
-              <w:t>}</w:t>
+              <w:t>{3}</w:t>
             </w:r>
             <w:r>
               <w:rPr>
@@ -4207,7 +3439,7 @@
                 <w:sz w:val="24"/>
                 <w:szCs w:val="24"/>
               </w:rPr>
-              <w:t>{41}</w:t>
+              <w:t>{5}</w:t>
             </w:r>
             <w:r>
               <w:rPr>
@@ -4267,27 +3499,7 @@
                 <w:sz w:val="24"/>
                 <w:szCs w:val="24"/>
               </w:rPr>
-              <w:t>{</w:t>
-            </w:r>
-            <w:r>
-              <w:rPr>
-                <w:rFonts w:ascii="Times New Roman" w:hAnsi="Times New Roman" w:cs="Times New Roman"/>
-                <w:b/>
-                <w:bCs/>
-                <w:sz w:val="24"/>
-                <w:szCs w:val="24"/>
-              </w:rPr>
-              <w:t>5</w:t>
-            </w:r>
-            <w:r>
-              <w:rPr>
-                <w:rFonts w:ascii="Times New Roman" w:hAnsi="Times New Roman" w:cs="Times New Roman"/>
-                <w:b/>
-                <w:bCs/>
-                <w:sz w:val="24"/>
-                <w:szCs w:val="24"/>
-              </w:rPr>
-              <w:t>}</w:t>
+              <w:t>{3}</w:t>
             </w:r>
             <w:r>
               <w:rPr>
@@ -4400,79 +3612,63 @@
                 <w:b/>
                 <w:bCs/>
               </w:rPr>
+              <w:t>{11}</w:t>
+            </w:r>
+            <w:r>
+              <w:rPr>
+                <w:rFonts w:ascii="Times New Roman" w:hAnsi="Times New Roman" w:cs="Times New Roman"/>
+                <w:b/>
+                <w:bCs/>
+              </w:rPr>
+              <w:t>”</w:t>
+            </w:r>
+            <w:r>
+              <w:rPr>
+                <w:rFonts w:ascii="Times New Roman" w:hAnsi="Times New Roman" w:cs="Times New Roman"/>
+                <w:b/>
+                <w:bCs/>
+              </w:rPr>
+              <w:t>,</w:t>
+            </w:r>
+            <w:r>
+              <w:rPr>
+                <w:rFonts w:ascii="Times New Roman" w:hAnsi="Times New Roman" w:cs="Times New Roman"/>
+              </w:rPr>
+              <w:t xml:space="preserve"> </w:t>
+            </w:r>
+            <w:r>
+              <w:rPr>
+                <w:rFonts w:ascii="Times New Roman" w:hAnsi="Times New Roman" w:cs="Times New Roman"/>
+                <w:b/>
+                <w:bCs/>
+              </w:rPr>
+              <w:t xml:space="preserve">COR </w:t>
+            </w:r>
+            <w:proofErr w:type="gramStart"/>
+            <w:r>
+              <w:rPr>
+                <w:rFonts w:ascii="Times New Roman" w:hAnsi="Times New Roman" w:cs="Times New Roman"/>
+                <w:b/>
+                <w:bCs/>
+              </w:rPr>
+              <w:t xml:space="preserve">code </w:t>
+            </w:r>
+            <w:r>
+              <w:rPr>
+                <w:rFonts w:ascii="Times New Roman" w:hAnsi="Times New Roman" w:cs="Times New Roman" w:hint="eastAsia"/>
+                <w:b/>
+                <w:bCs/>
+              </w:rPr>
+              <w:t xml:space="preserve"> </w:t>
+            </w:r>
+            <w:r>
+              <w:rPr>
+                <w:rFonts w:ascii="Times New Roman" w:hAnsi="Times New Roman" w:cs="Times New Roman"/>
+                <w:b/>
+                <w:bCs/>
+              </w:rPr>
               <w:t>{</w:t>
             </w:r>
-            <w:r>
-              <w:rPr>
-                <w:rFonts w:ascii="Times New Roman" w:hAnsi="Times New Roman" w:cs="Times New Roman"/>
-                <w:b/>
-                <w:bCs/>
-              </w:rPr>
-              <w:t>11</w:t>
-            </w:r>
-            <w:r>
-              <w:rPr>
-                <w:rFonts w:ascii="Times New Roman" w:hAnsi="Times New Roman" w:cs="Times New Roman"/>
-                <w:b/>
-                <w:bCs/>
-              </w:rPr>
-              <w:t>}</w:t>
-            </w:r>
-            <w:r>
-              <w:rPr>
-                <w:rFonts w:ascii="Times New Roman" w:hAnsi="Times New Roman" w:cs="Times New Roman"/>
-                <w:b/>
-                <w:bCs/>
-              </w:rPr>
-              <w:t>”</w:t>
-            </w:r>
-            <w:r>
-              <w:rPr>
-                <w:rFonts w:ascii="Times New Roman" w:hAnsi="Times New Roman" w:cs="Times New Roman"/>
-                <w:b/>
-                <w:bCs/>
-              </w:rPr>
-              <w:t>,</w:t>
-            </w:r>
-            <w:r>
-              <w:rPr>
-                <w:rFonts w:ascii="Times New Roman" w:hAnsi="Times New Roman" w:cs="Times New Roman"/>
-              </w:rPr>
-              <w:t xml:space="preserve"> </w:t>
-            </w:r>
-            <w:r>
-              <w:rPr>
-                <w:rFonts w:ascii="Times New Roman" w:hAnsi="Times New Roman" w:cs="Times New Roman"/>
-                <w:b/>
-                <w:bCs/>
-              </w:rPr>
-              <w:t xml:space="preserve">COR </w:t>
-            </w:r>
-            <w:proofErr w:type="gramStart"/>
-            <w:r>
-              <w:rPr>
-                <w:rFonts w:ascii="Times New Roman" w:hAnsi="Times New Roman" w:cs="Times New Roman"/>
-                <w:b/>
-                <w:bCs/>
-              </w:rPr>
-              <w:t xml:space="preserve">code </w:t>
-            </w:r>
-            <w:r>
-              <w:rPr>
-                <w:rFonts w:ascii="Times New Roman" w:hAnsi="Times New Roman" w:cs="Times New Roman" w:hint="eastAsia"/>
-                <w:b/>
-                <w:bCs/>
-              </w:rPr>
-              <w:t xml:space="preserve"> </w:t>
-            </w:r>
-            <w:r>
-              <w:rPr>
-                <w:rFonts w:ascii="Times New Roman" w:hAnsi="Times New Roman" w:cs="Times New Roman"/>
-                <w:b/>
-                <w:bCs/>
-              </w:rPr>
-              <w:t>{</w:t>
-            </w:r>
             <w:proofErr w:type="gramEnd"/>
             <w:r>
               <w:rPr>
@@ -4480,15 +3676,7 @@
                 <w:b/>
                 <w:bCs/>
               </w:rPr>
-              <w:t>15</w:t>
-            </w:r>
-            <w:r>
-              <w:rPr>
-                <w:rFonts w:ascii="Times New Roman" w:hAnsi="Times New Roman" w:cs="Times New Roman"/>
-                <w:b/>
-                <w:bCs/>
-              </w:rPr>
-              <w:t>}</w:t>
+              <w:t>15}</w:t>
             </w:r>
             <w:r>
               <w:rPr>
@@ -4536,19 +3724,7 @@
               <w:rPr>
                 <w:rFonts w:ascii="Times New Roman" w:hAnsi="Times New Roman" w:cs="Times New Roman"/>
               </w:rPr>
-              <w:t>{</w:t>
-            </w:r>
-            <w:r>
-              <w:rPr>
-                <w:rFonts w:ascii="Times New Roman" w:hAnsi="Times New Roman" w:cs="Times New Roman"/>
-              </w:rPr>
-              <w:t>13</w:t>
-            </w:r>
-            <w:r>
-              <w:rPr>
-                <w:rFonts w:ascii="Times New Roman" w:hAnsi="Times New Roman" w:cs="Times New Roman"/>
-              </w:rPr>
-              <w:t>}</w:t>
+              <w:t>{13}</w:t>
             </w:r>
             <w:r>
               <w:rPr>
@@ -4927,29 +4103,7 @@
                 <w:szCs w:val="24"/>
                 <w:lang w:val="en"/>
               </w:rPr>
-              <w:t>{</w:t>
-            </w:r>
-            <w:r>
-              <w:rPr>
-                <w:rFonts w:ascii="Times New Roman" w:hAnsi="Times New Roman" w:cs="Times New Roman"/>
-                <w:b/>
-                <w:bCs/>
-                <w:sz w:val="24"/>
-                <w:szCs w:val="24"/>
-                <w:lang w:val="en"/>
-              </w:rPr>
-              <w:t>12</w:t>
-            </w:r>
-            <w:r>
-              <w:rPr>
-                <w:rFonts w:ascii="Times New Roman" w:hAnsi="Times New Roman" w:cs="Times New Roman"/>
-                <w:b/>
-                <w:bCs/>
-                <w:sz w:val="24"/>
-                <w:szCs w:val="24"/>
-                <w:lang w:val="en"/>
-              </w:rPr>
-              <w:t>}</w:t>
+              <w:t>{12}</w:t>
             </w:r>
             <w:r>
               <w:rPr>
@@ -5042,25 +4196,7 @@
                 <w:szCs w:val="24"/>
                 <w:lang w:val="en-GB"/>
               </w:rPr>
-              <w:t>{</w:t>
-            </w:r>
-            <w:r>
-              <w:rPr>
-                <w:rFonts w:ascii="Times New Roman" w:hAnsi="Times New Roman"/>
-                <w:sz w:val="24"/>
-                <w:szCs w:val="24"/>
-                <w:lang w:val="en-GB"/>
-              </w:rPr>
-              <w:t>14</w:t>
-            </w:r>
-            <w:r>
-              <w:rPr>
-                <w:rFonts w:ascii="Times New Roman" w:hAnsi="Times New Roman"/>
-                <w:sz w:val="24"/>
-                <w:szCs w:val="24"/>
-                <w:lang w:val="en-GB"/>
-              </w:rPr>
-              <w:t>}</w:t>
+              <w:t>{14}</w:t>
             </w:r>
             <w:r>
               <w:rPr>

</xml_diff>